<commit_message>
Update aan de GDD
GDD afmaken
</commit_message>
<xml_diff>
--- a/DevLog/GameDev Examen.docx
+++ b/DevLog/GameDev Examen.docx
@@ -13,7 +13,6 @@
           <w:lang w:val="en-US"/>
         </w:rPr>
       </w:pPr>
-      <w:proofErr w:type="spellStart"/>
       <w:r>
         <w:rPr>
           <w:rFonts w:ascii="Arial" w:hAnsi="Arial" w:cs="Arial"/>
@@ -21,9 +20,8 @@
           <w:szCs w:val="60"/>
           <w:lang w:val="en-US"/>
         </w:rPr>
-        <w:t>GameDev</w:t>
-      </w:r>
-      <w:proofErr w:type="spellEnd"/>
+        <w:t>GameDev Examen</w:t>
+      </w:r>
       <w:r>
         <w:rPr>
           <w:rFonts w:ascii="Arial" w:hAnsi="Arial" w:cs="Arial"/>
@@ -31,7 +29,7 @@
           <w:szCs w:val="60"/>
           <w:lang w:val="en-US"/>
         </w:rPr>
-        <w:t xml:space="preserve"> Examen</w:t>
+        <w:t xml:space="preserve"> Devlog</w:t>
       </w:r>
     </w:p>
     <w:p>
@@ -105,29 +103,32 @@
           <w:szCs w:val="24"/>
           <w:lang w:val="en-US"/>
         </w:rPr>
-        <w:t xml:space="preserve">Start </w:t>
-      </w:r>
-      <w:proofErr w:type="spellStart"/>
-      <w:r>
+        <w:t>Start gemaakt aan het Examen, idee nog niet besproken maar wel een start       gemaakt aan het GDD en een start gemaakt op papier om de game te designen en een idee te krijgen hoe ik dit op beeld ging krijgen.</w:t>
+      </w:r>
+    </w:p>
+    <w:p>
+      <w:pPr>
+        <w:pStyle w:val="NoSpacing"/>
+        <w:ind w:left="720"/>
         <w:rPr>
           <w:rFonts w:ascii="Arial" w:hAnsi="Arial" w:cs="Arial"/>
           <w:sz w:val="24"/>
           <w:szCs w:val="24"/>
           <w:lang w:val="en-US"/>
         </w:rPr>
-        <w:t>gemaakt</w:t>
-      </w:r>
-      <w:proofErr w:type="spellEnd"/>
-      <w:r>
+      </w:pPr>
+    </w:p>
+    <w:p>
+      <w:pPr>
+        <w:pStyle w:val="NoSpacing"/>
+        <w:ind w:left="720"/>
         <w:rPr>
           <w:rFonts w:ascii="Arial" w:hAnsi="Arial" w:cs="Arial"/>
           <w:sz w:val="24"/>
           <w:szCs w:val="24"/>
           <w:lang w:val="en-US"/>
         </w:rPr>
-        <w:t xml:space="preserve"> </w:t>
-      </w:r>
-      <w:proofErr w:type="spellStart"/>
+      </w:pPr>
       <w:r>
         <w:rPr>
           <w:rFonts w:ascii="Arial" w:hAnsi="Arial" w:cs="Arial"/>
@@ -135,9 +136,8 @@
           <w:szCs w:val="24"/>
           <w:lang w:val="en-US"/>
         </w:rPr>
-        <w:t>aan</w:t>
-      </w:r>
-      <w:proofErr w:type="spellEnd"/>
+        <w:t xml:space="preserve">Na een tijdje nadenken en uitproberen heb ik een idee op papier uitgewerkt wat er realistisch uitizet. Hierna ben ik begonnen op de website Trello en heb ik een checklist gemaakt </w:t>
+      </w:r>
       <w:r>
         <w:rPr>
           <w:rFonts w:ascii="Arial" w:hAnsi="Arial" w:cs="Arial"/>
@@ -145,9 +145,8 @@
           <w:szCs w:val="24"/>
           <w:lang w:val="en-US"/>
         </w:rPr>
-        <w:t xml:space="preserve"> het Examen, idee </w:t>
-      </w:r>
-      <w:proofErr w:type="spellStart"/>
+        <w:t>voor</w:t>
+      </w:r>
       <w:r>
         <w:rPr>
           <w:rFonts w:ascii="Arial" w:hAnsi="Arial" w:cs="Arial"/>
@@ -155,9 +154,8 @@
           <w:szCs w:val="24"/>
           <w:lang w:val="en-US"/>
         </w:rPr>
-        <w:t>nog</w:t>
-      </w:r>
-      <w:proofErr w:type="spellEnd"/>
+        <w:t xml:space="preserve"> alles wat ik</w:t>
+      </w:r>
       <w:r>
         <w:rPr>
           <w:rFonts w:ascii="Arial" w:hAnsi="Arial" w:cs="Arial"/>
@@ -165,9 +163,8 @@
           <w:szCs w:val="24"/>
           <w:lang w:val="en-US"/>
         </w:rPr>
-        <w:t xml:space="preserve"> </w:t>
-      </w:r>
-      <w:proofErr w:type="spellStart"/>
+        <w:t xml:space="preserve"> moet maken</w:t>
+      </w:r>
       <w:r>
         <w:rPr>
           <w:rFonts w:ascii="Arial" w:hAnsi="Arial" w:cs="Arial"/>
@@ -175,970 +172,7 @@
           <w:szCs w:val="24"/>
           <w:lang w:val="en-US"/>
         </w:rPr>
-        <w:t>niet</w:t>
-      </w:r>
-      <w:proofErr w:type="spellEnd"/>
-      <w:r>
-        <w:rPr>
-          <w:rFonts w:ascii="Arial" w:hAnsi="Arial" w:cs="Arial"/>
-          <w:sz w:val="24"/>
-          <w:szCs w:val="24"/>
-          <w:lang w:val="en-US"/>
-        </w:rPr>
-        <w:t xml:space="preserve"> </w:t>
-      </w:r>
-      <w:proofErr w:type="spellStart"/>
-      <w:r>
-        <w:rPr>
-          <w:rFonts w:ascii="Arial" w:hAnsi="Arial" w:cs="Arial"/>
-          <w:sz w:val="24"/>
-          <w:szCs w:val="24"/>
-          <w:lang w:val="en-US"/>
-        </w:rPr>
-        <w:t>besproken</w:t>
-      </w:r>
-      <w:proofErr w:type="spellEnd"/>
-      <w:r>
-        <w:rPr>
-          <w:rFonts w:ascii="Arial" w:hAnsi="Arial" w:cs="Arial"/>
-          <w:sz w:val="24"/>
-          <w:szCs w:val="24"/>
-          <w:lang w:val="en-US"/>
-        </w:rPr>
-        <w:t xml:space="preserve"> maar </w:t>
-      </w:r>
-      <w:proofErr w:type="spellStart"/>
-      <w:r>
-        <w:rPr>
-          <w:rFonts w:ascii="Arial" w:hAnsi="Arial" w:cs="Arial"/>
-          <w:sz w:val="24"/>
-          <w:szCs w:val="24"/>
-          <w:lang w:val="en-US"/>
-        </w:rPr>
-        <w:t>wel</w:t>
-      </w:r>
-      <w:proofErr w:type="spellEnd"/>
-      <w:r>
-        <w:rPr>
-          <w:rFonts w:ascii="Arial" w:hAnsi="Arial" w:cs="Arial"/>
-          <w:sz w:val="24"/>
-          <w:szCs w:val="24"/>
-          <w:lang w:val="en-US"/>
-        </w:rPr>
-        <w:t xml:space="preserve"> </w:t>
-      </w:r>
-      <w:proofErr w:type="spellStart"/>
-      <w:r>
-        <w:rPr>
-          <w:rFonts w:ascii="Arial" w:hAnsi="Arial" w:cs="Arial"/>
-          <w:sz w:val="24"/>
-          <w:szCs w:val="24"/>
-          <w:lang w:val="en-US"/>
-        </w:rPr>
-        <w:t>een</w:t>
-      </w:r>
-      <w:proofErr w:type="spellEnd"/>
-      <w:r>
-        <w:rPr>
-          <w:rFonts w:ascii="Arial" w:hAnsi="Arial" w:cs="Arial"/>
-          <w:sz w:val="24"/>
-          <w:szCs w:val="24"/>
-          <w:lang w:val="en-US"/>
-        </w:rPr>
-        <w:t xml:space="preserve"> start       </w:t>
-      </w:r>
-      <w:proofErr w:type="spellStart"/>
-      <w:r>
-        <w:rPr>
-          <w:rFonts w:ascii="Arial" w:hAnsi="Arial" w:cs="Arial"/>
-          <w:sz w:val="24"/>
-          <w:szCs w:val="24"/>
-          <w:lang w:val="en-US"/>
-        </w:rPr>
-        <w:t>gemaakt</w:t>
-      </w:r>
-      <w:proofErr w:type="spellEnd"/>
-      <w:r>
-        <w:rPr>
-          <w:rFonts w:ascii="Arial" w:hAnsi="Arial" w:cs="Arial"/>
-          <w:sz w:val="24"/>
-          <w:szCs w:val="24"/>
-          <w:lang w:val="en-US"/>
-        </w:rPr>
-        <w:t xml:space="preserve"> </w:t>
-      </w:r>
-      <w:proofErr w:type="spellStart"/>
-      <w:r>
-        <w:rPr>
-          <w:rFonts w:ascii="Arial" w:hAnsi="Arial" w:cs="Arial"/>
-          <w:sz w:val="24"/>
-          <w:szCs w:val="24"/>
-          <w:lang w:val="en-US"/>
-        </w:rPr>
-        <w:t>aan</w:t>
-      </w:r>
-      <w:proofErr w:type="spellEnd"/>
-      <w:r>
-        <w:rPr>
-          <w:rFonts w:ascii="Arial" w:hAnsi="Arial" w:cs="Arial"/>
-          <w:sz w:val="24"/>
-          <w:szCs w:val="24"/>
-          <w:lang w:val="en-US"/>
-        </w:rPr>
-        <w:t xml:space="preserve"> het GDD </w:t>
-      </w:r>
-      <w:proofErr w:type="spellStart"/>
-      <w:r>
-        <w:rPr>
-          <w:rFonts w:ascii="Arial" w:hAnsi="Arial" w:cs="Arial"/>
-          <w:sz w:val="24"/>
-          <w:szCs w:val="24"/>
-          <w:lang w:val="en-US"/>
-        </w:rPr>
-        <w:t>en</w:t>
-      </w:r>
-      <w:proofErr w:type="spellEnd"/>
-      <w:r>
-        <w:rPr>
-          <w:rFonts w:ascii="Arial" w:hAnsi="Arial" w:cs="Arial"/>
-          <w:sz w:val="24"/>
-          <w:szCs w:val="24"/>
-          <w:lang w:val="en-US"/>
-        </w:rPr>
-        <w:t xml:space="preserve"> </w:t>
-      </w:r>
-      <w:proofErr w:type="spellStart"/>
-      <w:r>
-        <w:rPr>
-          <w:rFonts w:ascii="Arial" w:hAnsi="Arial" w:cs="Arial"/>
-          <w:sz w:val="24"/>
-          <w:szCs w:val="24"/>
-          <w:lang w:val="en-US"/>
-        </w:rPr>
-        <w:t>een</w:t>
-      </w:r>
-      <w:proofErr w:type="spellEnd"/>
-      <w:r>
-        <w:rPr>
-          <w:rFonts w:ascii="Arial" w:hAnsi="Arial" w:cs="Arial"/>
-          <w:sz w:val="24"/>
-          <w:szCs w:val="24"/>
-          <w:lang w:val="en-US"/>
-        </w:rPr>
-        <w:t xml:space="preserve"> start </w:t>
-      </w:r>
-      <w:proofErr w:type="spellStart"/>
-      <w:r>
-        <w:rPr>
-          <w:rFonts w:ascii="Arial" w:hAnsi="Arial" w:cs="Arial"/>
-          <w:sz w:val="24"/>
-          <w:szCs w:val="24"/>
-          <w:lang w:val="en-US"/>
-        </w:rPr>
-        <w:t>gemaakt</w:t>
-      </w:r>
-      <w:proofErr w:type="spellEnd"/>
-      <w:r>
-        <w:rPr>
-          <w:rFonts w:ascii="Arial" w:hAnsi="Arial" w:cs="Arial"/>
-          <w:sz w:val="24"/>
-          <w:szCs w:val="24"/>
-          <w:lang w:val="en-US"/>
-        </w:rPr>
-        <w:t xml:space="preserve"> op papier om de game </w:t>
-      </w:r>
-      <w:proofErr w:type="spellStart"/>
-      <w:r>
-        <w:rPr>
-          <w:rFonts w:ascii="Arial" w:hAnsi="Arial" w:cs="Arial"/>
-          <w:sz w:val="24"/>
-          <w:szCs w:val="24"/>
-          <w:lang w:val="en-US"/>
-        </w:rPr>
-        <w:t>te</w:t>
-      </w:r>
-      <w:proofErr w:type="spellEnd"/>
-      <w:r>
-        <w:rPr>
-          <w:rFonts w:ascii="Arial" w:hAnsi="Arial" w:cs="Arial"/>
-          <w:sz w:val="24"/>
-          <w:szCs w:val="24"/>
-          <w:lang w:val="en-US"/>
-        </w:rPr>
-        <w:t xml:space="preserve"> </w:t>
-      </w:r>
-      <w:proofErr w:type="spellStart"/>
-      <w:r>
-        <w:rPr>
-          <w:rFonts w:ascii="Arial" w:hAnsi="Arial" w:cs="Arial"/>
-          <w:sz w:val="24"/>
-          <w:szCs w:val="24"/>
-          <w:lang w:val="en-US"/>
-        </w:rPr>
-        <w:t>designen</w:t>
-      </w:r>
-      <w:proofErr w:type="spellEnd"/>
-      <w:r>
-        <w:rPr>
-          <w:rFonts w:ascii="Arial" w:hAnsi="Arial" w:cs="Arial"/>
-          <w:sz w:val="24"/>
-          <w:szCs w:val="24"/>
-          <w:lang w:val="en-US"/>
-        </w:rPr>
-        <w:t xml:space="preserve"> </w:t>
-      </w:r>
-      <w:proofErr w:type="spellStart"/>
-      <w:r>
-        <w:rPr>
-          <w:rFonts w:ascii="Arial" w:hAnsi="Arial" w:cs="Arial"/>
-          <w:sz w:val="24"/>
-          <w:szCs w:val="24"/>
-          <w:lang w:val="en-US"/>
-        </w:rPr>
-        <w:t>en</w:t>
-      </w:r>
-      <w:proofErr w:type="spellEnd"/>
-      <w:r>
-        <w:rPr>
-          <w:rFonts w:ascii="Arial" w:hAnsi="Arial" w:cs="Arial"/>
-          <w:sz w:val="24"/>
-          <w:szCs w:val="24"/>
-          <w:lang w:val="en-US"/>
-        </w:rPr>
-        <w:t xml:space="preserve"> </w:t>
-      </w:r>
-      <w:proofErr w:type="spellStart"/>
-      <w:r>
-        <w:rPr>
-          <w:rFonts w:ascii="Arial" w:hAnsi="Arial" w:cs="Arial"/>
-          <w:sz w:val="24"/>
-          <w:szCs w:val="24"/>
-          <w:lang w:val="en-US"/>
-        </w:rPr>
-        <w:t>een</w:t>
-      </w:r>
-      <w:proofErr w:type="spellEnd"/>
-      <w:r>
-        <w:rPr>
-          <w:rFonts w:ascii="Arial" w:hAnsi="Arial" w:cs="Arial"/>
-          <w:sz w:val="24"/>
-          <w:szCs w:val="24"/>
-          <w:lang w:val="en-US"/>
-        </w:rPr>
-        <w:t xml:space="preserve"> idee </w:t>
-      </w:r>
-      <w:proofErr w:type="spellStart"/>
-      <w:r>
-        <w:rPr>
-          <w:rFonts w:ascii="Arial" w:hAnsi="Arial" w:cs="Arial"/>
-          <w:sz w:val="24"/>
-          <w:szCs w:val="24"/>
-          <w:lang w:val="en-US"/>
-        </w:rPr>
-        <w:t>te</w:t>
-      </w:r>
-      <w:proofErr w:type="spellEnd"/>
-      <w:r>
-        <w:rPr>
-          <w:rFonts w:ascii="Arial" w:hAnsi="Arial" w:cs="Arial"/>
-          <w:sz w:val="24"/>
-          <w:szCs w:val="24"/>
-          <w:lang w:val="en-US"/>
-        </w:rPr>
-        <w:t xml:space="preserve"> </w:t>
-      </w:r>
-      <w:proofErr w:type="spellStart"/>
-      <w:r>
-        <w:rPr>
-          <w:rFonts w:ascii="Arial" w:hAnsi="Arial" w:cs="Arial"/>
-          <w:sz w:val="24"/>
-          <w:szCs w:val="24"/>
-          <w:lang w:val="en-US"/>
-        </w:rPr>
-        <w:t>krijgen</w:t>
-      </w:r>
-      <w:proofErr w:type="spellEnd"/>
-      <w:r>
-        <w:rPr>
-          <w:rFonts w:ascii="Arial" w:hAnsi="Arial" w:cs="Arial"/>
-          <w:sz w:val="24"/>
-          <w:szCs w:val="24"/>
-          <w:lang w:val="en-US"/>
-        </w:rPr>
-        <w:t xml:space="preserve"> hoe </w:t>
-      </w:r>
-      <w:proofErr w:type="spellStart"/>
-      <w:r>
-        <w:rPr>
-          <w:rFonts w:ascii="Arial" w:hAnsi="Arial" w:cs="Arial"/>
-          <w:sz w:val="24"/>
-          <w:szCs w:val="24"/>
-          <w:lang w:val="en-US"/>
-        </w:rPr>
-        <w:t>ik</w:t>
-      </w:r>
-      <w:proofErr w:type="spellEnd"/>
-      <w:r>
-        <w:rPr>
-          <w:rFonts w:ascii="Arial" w:hAnsi="Arial" w:cs="Arial"/>
-          <w:sz w:val="24"/>
-          <w:szCs w:val="24"/>
-          <w:lang w:val="en-US"/>
-        </w:rPr>
-        <w:t xml:space="preserve"> </w:t>
-      </w:r>
-      <w:proofErr w:type="spellStart"/>
-      <w:r>
-        <w:rPr>
-          <w:rFonts w:ascii="Arial" w:hAnsi="Arial" w:cs="Arial"/>
-          <w:sz w:val="24"/>
-          <w:szCs w:val="24"/>
-          <w:lang w:val="en-US"/>
-        </w:rPr>
-        <w:t>dit</w:t>
-      </w:r>
-      <w:proofErr w:type="spellEnd"/>
-      <w:r>
-        <w:rPr>
-          <w:rFonts w:ascii="Arial" w:hAnsi="Arial" w:cs="Arial"/>
-          <w:sz w:val="24"/>
-          <w:szCs w:val="24"/>
-          <w:lang w:val="en-US"/>
-        </w:rPr>
-        <w:t xml:space="preserve"> op </w:t>
-      </w:r>
-      <w:proofErr w:type="spellStart"/>
-      <w:r>
-        <w:rPr>
-          <w:rFonts w:ascii="Arial" w:hAnsi="Arial" w:cs="Arial"/>
-          <w:sz w:val="24"/>
-          <w:szCs w:val="24"/>
-          <w:lang w:val="en-US"/>
-        </w:rPr>
-        <w:t>beeld</w:t>
-      </w:r>
-      <w:proofErr w:type="spellEnd"/>
-      <w:r>
-        <w:rPr>
-          <w:rFonts w:ascii="Arial" w:hAnsi="Arial" w:cs="Arial"/>
-          <w:sz w:val="24"/>
-          <w:szCs w:val="24"/>
-          <w:lang w:val="en-US"/>
-        </w:rPr>
-        <w:t xml:space="preserve"> </w:t>
-      </w:r>
-      <w:proofErr w:type="spellStart"/>
-      <w:r>
-        <w:rPr>
-          <w:rFonts w:ascii="Arial" w:hAnsi="Arial" w:cs="Arial"/>
-          <w:sz w:val="24"/>
-          <w:szCs w:val="24"/>
-          <w:lang w:val="en-US"/>
-        </w:rPr>
-        <w:t>ging</w:t>
-      </w:r>
-      <w:proofErr w:type="spellEnd"/>
-      <w:r>
-        <w:rPr>
-          <w:rFonts w:ascii="Arial" w:hAnsi="Arial" w:cs="Arial"/>
-          <w:sz w:val="24"/>
-          <w:szCs w:val="24"/>
-          <w:lang w:val="en-US"/>
-        </w:rPr>
-        <w:t xml:space="preserve"> </w:t>
-      </w:r>
-      <w:proofErr w:type="spellStart"/>
-      <w:r>
-        <w:rPr>
-          <w:rFonts w:ascii="Arial" w:hAnsi="Arial" w:cs="Arial"/>
-          <w:sz w:val="24"/>
-          <w:szCs w:val="24"/>
-          <w:lang w:val="en-US"/>
-        </w:rPr>
-        <w:t>krijgen</w:t>
-      </w:r>
-      <w:proofErr w:type="spellEnd"/>
-      <w:r>
-        <w:rPr>
-          <w:rFonts w:ascii="Arial" w:hAnsi="Arial" w:cs="Arial"/>
-          <w:sz w:val="24"/>
-          <w:szCs w:val="24"/>
-          <w:lang w:val="en-US"/>
-        </w:rPr>
-        <w:t>.</w:t>
-      </w:r>
-    </w:p>
-    <w:p>
-      <w:pPr>
-        <w:pStyle w:val="NoSpacing"/>
-        <w:ind w:left="720"/>
-        <w:rPr>
-          <w:rFonts w:ascii="Arial" w:hAnsi="Arial" w:cs="Arial"/>
-          <w:sz w:val="24"/>
-          <w:szCs w:val="24"/>
-          <w:lang w:val="en-US"/>
-        </w:rPr>
-      </w:pPr>
-    </w:p>
-    <w:p>
-      <w:pPr>
-        <w:pStyle w:val="NoSpacing"/>
-        <w:ind w:left="720"/>
-        <w:rPr>
-          <w:rFonts w:ascii="Arial" w:hAnsi="Arial" w:cs="Arial"/>
-          <w:sz w:val="24"/>
-          <w:szCs w:val="24"/>
-          <w:lang w:val="en-US"/>
-        </w:rPr>
-      </w:pPr>
-      <w:r>
-        <w:rPr>
-          <w:rFonts w:ascii="Arial" w:hAnsi="Arial" w:cs="Arial"/>
-          <w:sz w:val="24"/>
-          <w:szCs w:val="24"/>
-          <w:lang w:val="en-US"/>
-        </w:rPr>
-        <w:t xml:space="preserve">Na </w:t>
-      </w:r>
-      <w:proofErr w:type="spellStart"/>
-      <w:r>
-        <w:rPr>
-          <w:rFonts w:ascii="Arial" w:hAnsi="Arial" w:cs="Arial"/>
-          <w:sz w:val="24"/>
-          <w:szCs w:val="24"/>
-          <w:lang w:val="en-US"/>
-        </w:rPr>
-        <w:t>een</w:t>
-      </w:r>
-      <w:proofErr w:type="spellEnd"/>
-      <w:r>
-        <w:rPr>
-          <w:rFonts w:ascii="Arial" w:hAnsi="Arial" w:cs="Arial"/>
-          <w:sz w:val="24"/>
-          <w:szCs w:val="24"/>
-          <w:lang w:val="en-US"/>
-        </w:rPr>
-        <w:t xml:space="preserve"> </w:t>
-      </w:r>
-      <w:proofErr w:type="spellStart"/>
-      <w:r>
-        <w:rPr>
-          <w:rFonts w:ascii="Arial" w:hAnsi="Arial" w:cs="Arial"/>
-          <w:sz w:val="24"/>
-          <w:szCs w:val="24"/>
-          <w:lang w:val="en-US"/>
-        </w:rPr>
-        <w:t>tijdje</w:t>
-      </w:r>
-      <w:proofErr w:type="spellEnd"/>
-      <w:r>
-        <w:rPr>
-          <w:rFonts w:ascii="Arial" w:hAnsi="Arial" w:cs="Arial"/>
-          <w:sz w:val="24"/>
-          <w:szCs w:val="24"/>
-          <w:lang w:val="en-US"/>
-        </w:rPr>
-        <w:t xml:space="preserve"> </w:t>
-      </w:r>
-      <w:proofErr w:type="spellStart"/>
-      <w:r>
-        <w:rPr>
-          <w:rFonts w:ascii="Arial" w:hAnsi="Arial" w:cs="Arial"/>
-          <w:sz w:val="24"/>
-          <w:szCs w:val="24"/>
-          <w:lang w:val="en-US"/>
-        </w:rPr>
-        <w:t>nadenken</w:t>
-      </w:r>
-      <w:proofErr w:type="spellEnd"/>
-      <w:r>
-        <w:rPr>
-          <w:rFonts w:ascii="Arial" w:hAnsi="Arial" w:cs="Arial"/>
-          <w:sz w:val="24"/>
-          <w:szCs w:val="24"/>
-          <w:lang w:val="en-US"/>
-        </w:rPr>
-        <w:t xml:space="preserve"> </w:t>
-      </w:r>
-      <w:proofErr w:type="spellStart"/>
-      <w:r>
-        <w:rPr>
-          <w:rFonts w:ascii="Arial" w:hAnsi="Arial" w:cs="Arial"/>
-          <w:sz w:val="24"/>
-          <w:szCs w:val="24"/>
-          <w:lang w:val="en-US"/>
-        </w:rPr>
-        <w:t>en</w:t>
-      </w:r>
-      <w:proofErr w:type="spellEnd"/>
-      <w:r>
-        <w:rPr>
-          <w:rFonts w:ascii="Arial" w:hAnsi="Arial" w:cs="Arial"/>
-          <w:sz w:val="24"/>
-          <w:szCs w:val="24"/>
-          <w:lang w:val="en-US"/>
-        </w:rPr>
-        <w:t xml:space="preserve"> </w:t>
-      </w:r>
-      <w:proofErr w:type="spellStart"/>
-      <w:r>
-        <w:rPr>
-          <w:rFonts w:ascii="Arial" w:hAnsi="Arial" w:cs="Arial"/>
-          <w:sz w:val="24"/>
-          <w:szCs w:val="24"/>
-          <w:lang w:val="en-US"/>
-        </w:rPr>
-        <w:t>uitproberen</w:t>
-      </w:r>
-      <w:proofErr w:type="spellEnd"/>
-      <w:r>
-        <w:rPr>
-          <w:rFonts w:ascii="Arial" w:hAnsi="Arial" w:cs="Arial"/>
-          <w:sz w:val="24"/>
-          <w:szCs w:val="24"/>
-          <w:lang w:val="en-US"/>
-        </w:rPr>
-        <w:t xml:space="preserve"> </w:t>
-      </w:r>
-      <w:proofErr w:type="spellStart"/>
-      <w:r>
-        <w:rPr>
-          <w:rFonts w:ascii="Arial" w:hAnsi="Arial" w:cs="Arial"/>
-          <w:sz w:val="24"/>
-          <w:szCs w:val="24"/>
-          <w:lang w:val="en-US"/>
-        </w:rPr>
-        <w:t>heb</w:t>
-      </w:r>
-      <w:proofErr w:type="spellEnd"/>
-      <w:r>
-        <w:rPr>
-          <w:rFonts w:ascii="Arial" w:hAnsi="Arial" w:cs="Arial"/>
-          <w:sz w:val="24"/>
-          <w:szCs w:val="24"/>
-          <w:lang w:val="en-US"/>
-        </w:rPr>
-        <w:t xml:space="preserve"> </w:t>
-      </w:r>
-      <w:proofErr w:type="spellStart"/>
-      <w:r>
-        <w:rPr>
-          <w:rFonts w:ascii="Arial" w:hAnsi="Arial" w:cs="Arial"/>
-          <w:sz w:val="24"/>
-          <w:szCs w:val="24"/>
-          <w:lang w:val="en-US"/>
-        </w:rPr>
-        <w:t>ik</w:t>
-      </w:r>
-      <w:proofErr w:type="spellEnd"/>
-      <w:r>
-        <w:rPr>
-          <w:rFonts w:ascii="Arial" w:hAnsi="Arial" w:cs="Arial"/>
-          <w:sz w:val="24"/>
-          <w:szCs w:val="24"/>
-          <w:lang w:val="en-US"/>
-        </w:rPr>
-        <w:t xml:space="preserve"> </w:t>
-      </w:r>
-      <w:proofErr w:type="spellStart"/>
-      <w:r>
-        <w:rPr>
-          <w:rFonts w:ascii="Arial" w:hAnsi="Arial" w:cs="Arial"/>
-          <w:sz w:val="24"/>
-          <w:szCs w:val="24"/>
-          <w:lang w:val="en-US"/>
-        </w:rPr>
-        <w:t>een</w:t>
-      </w:r>
-      <w:proofErr w:type="spellEnd"/>
-      <w:r>
-        <w:rPr>
-          <w:rFonts w:ascii="Arial" w:hAnsi="Arial" w:cs="Arial"/>
-          <w:sz w:val="24"/>
-          <w:szCs w:val="24"/>
-          <w:lang w:val="en-US"/>
-        </w:rPr>
-        <w:t xml:space="preserve"> idee op papier </w:t>
-      </w:r>
-      <w:proofErr w:type="spellStart"/>
-      <w:r>
-        <w:rPr>
-          <w:rFonts w:ascii="Arial" w:hAnsi="Arial" w:cs="Arial"/>
-          <w:sz w:val="24"/>
-          <w:szCs w:val="24"/>
-          <w:lang w:val="en-US"/>
-        </w:rPr>
-        <w:t>uitgewerkt</w:t>
-      </w:r>
-      <w:proofErr w:type="spellEnd"/>
-      <w:r>
-        <w:rPr>
-          <w:rFonts w:ascii="Arial" w:hAnsi="Arial" w:cs="Arial"/>
-          <w:sz w:val="24"/>
-          <w:szCs w:val="24"/>
-          <w:lang w:val="en-US"/>
-        </w:rPr>
-        <w:t xml:space="preserve"> wat er </w:t>
-      </w:r>
-      <w:proofErr w:type="spellStart"/>
-      <w:r>
-        <w:rPr>
-          <w:rFonts w:ascii="Arial" w:hAnsi="Arial" w:cs="Arial"/>
-          <w:sz w:val="24"/>
-          <w:szCs w:val="24"/>
-          <w:lang w:val="en-US"/>
-        </w:rPr>
-        <w:t>realistisch</w:t>
-      </w:r>
-      <w:proofErr w:type="spellEnd"/>
-      <w:r>
-        <w:rPr>
-          <w:rFonts w:ascii="Arial" w:hAnsi="Arial" w:cs="Arial"/>
-          <w:sz w:val="24"/>
-          <w:szCs w:val="24"/>
-          <w:lang w:val="en-US"/>
-        </w:rPr>
-        <w:t xml:space="preserve"> </w:t>
-      </w:r>
-      <w:proofErr w:type="spellStart"/>
-      <w:r>
-        <w:rPr>
-          <w:rFonts w:ascii="Arial" w:hAnsi="Arial" w:cs="Arial"/>
-          <w:sz w:val="24"/>
-          <w:szCs w:val="24"/>
-          <w:lang w:val="en-US"/>
-        </w:rPr>
-        <w:t>uitizet</w:t>
-      </w:r>
-      <w:proofErr w:type="spellEnd"/>
-      <w:r>
-        <w:rPr>
-          <w:rFonts w:ascii="Arial" w:hAnsi="Arial" w:cs="Arial"/>
-          <w:sz w:val="24"/>
-          <w:szCs w:val="24"/>
-          <w:lang w:val="en-US"/>
-        </w:rPr>
-        <w:t xml:space="preserve">. Hierna ben </w:t>
-      </w:r>
-      <w:proofErr w:type="spellStart"/>
-      <w:r>
-        <w:rPr>
-          <w:rFonts w:ascii="Arial" w:hAnsi="Arial" w:cs="Arial"/>
-          <w:sz w:val="24"/>
-          <w:szCs w:val="24"/>
-          <w:lang w:val="en-US"/>
-        </w:rPr>
-        <w:t>ik</w:t>
-      </w:r>
-      <w:proofErr w:type="spellEnd"/>
-      <w:r>
-        <w:rPr>
-          <w:rFonts w:ascii="Arial" w:hAnsi="Arial" w:cs="Arial"/>
-          <w:sz w:val="24"/>
-          <w:szCs w:val="24"/>
-          <w:lang w:val="en-US"/>
-        </w:rPr>
-        <w:t xml:space="preserve"> </w:t>
-      </w:r>
-      <w:proofErr w:type="spellStart"/>
-      <w:r>
-        <w:rPr>
-          <w:rFonts w:ascii="Arial" w:hAnsi="Arial" w:cs="Arial"/>
-          <w:sz w:val="24"/>
-          <w:szCs w:val="24"/>
-          <w:lang w:val="en-US"/>
-        </w:rPr>
-        <w:t>begonnen</w:t>
-      </w:r>
-      <w:proofErr w:type="spellEnd"/>
-      <w:r>
-        <w:rPr>
-          <w:rFonts w:ascii="Arial" w:hAnsi="Arial" w:cs="Arial"/>
-          <w:sz w:val="24"/>
-          <w:szCs w:val="24"/>
-          <w:lang w:val="en-US"/>
-        </w:rPr>
-        <w:t xml:space="preserve"> op de website Trello </w:t>
-      </w:r>
-      <w:proofErr w:type="spellStart"/>
-      <w:r>
-        <w:rPr>
-          <w:rFonts w:ascii="Arial" w:hAnsi="Arial" w:cs="Arial"/>
-          <w:sz w:val="24"/>
-          <w:szCs w:val="24"/>
-          <w:lang w:val="en-US"/>
-        </w:rPr>
-        <w:t>en</w:t>
-      </w:r>
-      <w:proofErr w:type="spellEnd"/>
-      <w:r>
-        <w:rPr>
-          <w:rFonts w:ascii="Arial" w:hAnsi="Arial" w:cs="Arial"/>
-          <w:sz w:val="24"/>
-          <w:szCs w:val="24"/>
-          <w:lang w:val="en-US"/>
-        </w:rPr>
-        <w:t xml:space="preserve"> </w:t>
-      </w:r>
-      <w:proofErr w:type="spellStart"/>
-      <w:r>
-        <w:rPr>
-          <w:rFonts w:ascii="Arial" w:hAnsi="Arial" w:cs="Arial"/>
-          <w:sz w:val="24"/>
-          <w:szCs w:val="24"/>
-          <w:lang w:val="en-US"/>
-        </w:rPr>
-        <w:t>heb</w:t>
-      </w:r>
-      <w:proofErr w:type="spellEnd"/>
-      <w:r>
-        <w:rPr>
-          <w:rFonts w:ascii="Arial" w:hAnsi="Arial" w:cs="Arial"/>
-          <w:sz w:val="24"/>
-          <w:szCs w:val="24"/>
-          <w:lang w:val="en-US"/>
-        </w:rPr>
-        <w:t xml:space="preserve"> </w:t>
-      </w:r>
-      <w:proofErr w:type="spellStart"/>
-      <w:r>
-        <w:rPr>
-          <w:rFonts w:ascii="Arial" w:hAnsi="Arial" w:cs="Arial"/>
-          <w:sz w:val="24"/>
-          <w:szCs w:val="24"/>
-          <w:lang w:val="en-US"/>
-        </w:rPr>
-        <w:t>ik</w:t>
-      </w:r>
-      <w:proofErr w:type="spellEnd"/>
-      <w:r>
-        <w:rPr>
-          <w:rFonts w:ascii="Arial" w:hAnsi="Arial" w:cs="Arial"/>
-          <w:sz w:val="24"/>
-          <w:szCs w:val="24"/>
-          <w:lang w:val="en-US"/>
-        </w:rPr>
-        <w:t xml:space="preserve"> </w:t>
-      </w:r>
-      <w:proofErr w:type="spellStart"/>
-      <w:r>
-        <w:rPr>
-          <w:rFonts w:ascii="Arial" w:hAnsi="Arial" w:cs="Arial"/>
-          <w:sz w:val="24"/>
-          <w:szCs w:val="24"/>
-          <w:lang w:val="en-US"/>
-        </w:rPr>
-        <w:t>een</w:t>
-      </w:r>
-      <w:proofErr w:type="spellEnd"/>
-      <w:r>
-        <w:rPr>
-          <w:rFonts w:ascii="Arial" w:hAnsi="Arial" w:cs="Arial"/>
-          <w:sz w:val="24"/>
-          <w:szCs w:val="24"/>
-          <w:lang w:val="en-US"/>
-        </w:rPr>
-        <w:t xml:space="preserve"> checklist </w:t>
-      </w:r>
-      <w:proofErr w:type="spellStart"/>
-      <w:r>
-        <w:rPr>
-          <w:rFonts w:ascii="Arial" w:hAnsi="Arial" w:cs="Arial"/>
-          <w:sz w:val="24"/>
-          <w:szCs w:val="24"/>
-          <w:lang w:val="en-US"/>
-        </w:rPr>
-        <w:t>gemaakt</w:t>
-      </w:r>
-      <w:proofErr w:type="spellEnd"/>
-      <w:r>
-        <w:rPr>
-          <w:rFonts w:ascii="Arial" w:hAnsi="Arial" w:cs="Arial"/>
-          <w:sz w:val="24"/>
-          <w:szCs w:val="24"/>
-          <w:lang w:val="en-US"/>
-        </w:rPr>
-        <w:t xml:space="preserve"> </w:t>
-      </w:r>
-      <w:proofErr w:type="spellStart"/>
-      <w:r>
-        <w:rPr>
-          <w:rFonts w:ascii="Arial" w:hAnsi="Arial" w:cs="Arial"/>
-          <w:sz w:val="24"/>
-          <w:szCs w:val="24"/>
-          <w:lang w:val="en-US"/>
-        </w:rPr>
-        <w:t>voor</w:t>
-      </w:r>
-      <w:proofErr w:type="spellEnd"/>
-      <w:r>
-        <w:rPr>
-          <w:rFonts w:ascii="Arial" w:hAnsi="Arial" w:cs="Arial"/>
-          <w:sz w:val="24"/>
-          <w:szCs w:val="24"/>
-          <w:lang w:val="en-US"/>
-        </w:rPr>
-        <w:t xml:space="preserve"> </w:t>
-      </w:r>
-      <w:proofErr w:type="spellStart"/>
-      <w:r>
-        <w:rPr>
-          <w:rFonts w:ascii="Arial" w:hAnsi="Arial" w:cs="Arial"/>
-          <w:sz w:val="24"/>
-          <w:szCs w:val="24"/>
-          <w:lang w:val="en-US"/>
-        </w:rPr>
-        <w:t>alles</w:t>
-      </w:r>
-      <w:proofErr w:type="spellEnd"/>
-      <w:r>
-        <w:rPr>
-          <w:rFonts w:ascii="Arial" w:hAnsi="Arial" w:cs="Arial"/>
-          <w:sz w:val="24"/>
-          <w:szCs w:val="24"/>
-          <w:lang w:val="en-US"/>
-        </w:rPr>
-        <w:t xml:space="preserve"> wat </w:t>
-      </w:r>
-      <w:proofErr w:type="spellStart"/>
-      <w:r>
-        <w:rPr>
-          <w:rFonts w:ascii="Arial" w:hAnsi="Arial" w:cs="Arial"/>
-          <w:sz w:val="24"/>
-          <w:szCs w:val="24"/>
-          <w:lang w:val="en-US"/>
-        </w:rPr>
-        <w:t>ik</w:t>
-      </w:r>
-      <w:proofErr w:type="spellEnd"/>
-      <w:r>
-        <w:rPr>
-          <w:rFonts w:ascii="Arial" w:hAnsi="Arial" w:cs="Arial"/>
-          <w:sz w:val="24"/>
-          <w:szCs w:val="24"/>
-          <w:lang w:val="en-US"/>
-        </w:rPr>
-        <w:t xml:space="preserve"> </w:t>
-      </w:r>
-      <w:proofErr w:type="spellStart"/>
-      <w:r>
-        <w:rPr>
-          <w:rFonts w:ascii="Arial" w:hAnsi="Arial" w:cs="Arial"/>
-          <w:sz w:val="24"/>
-          <w:szCs w:val="24"/>
-          <w:lang w:val="en-US"/>
-        </w:rPr>
-        <w:t>moet</w:t>
-      </w:r>
-      <w:proofErr w:type="spellEnd"/>
-      <w:r>
-        <w:rPr>
-          <w:rFonts w:ascii="Arial" w:hAnsi="Arial" w:cs="Arial"/>
-          <w:sz w:val="24"/>
-          <w:szCs w:val="24"/>
-          <w:lang w:val="en-US"/>
-        </w:rPr>
-        <w:t xml:space="preserve"> </w:t>
-      </w:r>
-      <w:proofErr w:type="spellStart"/>
-      <w:r>
-        <w:rPr>
-          <w:rFonts w:ascii="Arial" w:hAnsi="Arial" w:cs="Arial"/>
-          <w:sz w:val="24"/>
-          <w:szCs w:val="24"/>
-          <w:lang w:val="en-US"/>
-        </w:rPr>
-        <w:t>maken</w:t>
-      </w:r>
-      <w:proofErr w:type="spellEnd"/>
-      <w:r>
-        <w:rPr>
-          <w:rFonts w:ascii="Arial" w:hAnsi="Arial" w:cs="Arial"/>
-          <w:sz w:val="24"/>
-          <w:szCs w:val="24"/>
-          <w:lang w:val="en-US"/>
-        </w:rPr>
-        <w:t xml:space="preserve"> </w:t>
-      </w:r>
-      <w:proofErr w:type="spellStart"/>
-      <w:r>
-        <w:rPr>
-          <w:rFonts w:ascii="Arial" w:hAnsi="Arial" w:cs="Arial"/>
-          <w:sz w:val="24"/>
-          <w:szCs w:val="24"/>
-          <w:lang w:val="en-US"/>
-        </w:rPr>
-        <w:t>af</w:t>
-      </w:r>
-      <w:proofErr w:type="spellEnd"/>
-      <w:r>
-        <w:rPr>
-          <w:rFonts w:ascii="Arial" w:hAnsi="Arial" w:cs="Arial"/>
-          <w:sz w:val="24"/>
-          <w:szCs w:val="24"/>
-          <w:lang w:val="en-US"/>
-        </w:rPr>
-        <w:t xml:space="preserve"> </w:t>
-      </w:r>
-      <w:proofErr w:type="spellStart"/>
-      <w:r>
-        <w:rPr>
-          <w:rFonts w:ascii="Arial" w:hAnsi="Arial" w:cs="Arial"/>
-          <w:sz w:val="24"/>
-          <w:szCs w:val="24"/>
-          <w:lang w:val="en-US"/>
-        </w:rPr>
-        <w:t>wil</w:t>
-      </w:r>
-      <w:proofErr w:type="spellEnd"/>
-      <w:r>
-        <w:rPr>
-          <w:rFonts w:ascii="Arial" w:hAnsi="Arial" w:cs="Arial"/>
-          <w:sz w:val="24"/>
-          <w:szCs w:val="24"/>
-          <w:lang w:val="en-US"/>
-        </w:rPr>
-        <w:t xml:space="preserve"> </w:t>
-      </w:r>
-      <w:proofErr w:type="spellStart"/>
-      <w:r>
-        <w:rPr>
-          <w:rFonts w:ascii="Arial" w:hAnsi="Arial" w:cs="Arial"/>
-          <w:sz w:val="24"/>
-          <w:szCs w:val="24"/>
-          <w:lang w:val="en-US"/>
-        </w:rPr>
-        <w:t>hebben</w:t>
-      </w:r>
-      <w:proofErr w:type="spellEnd"/>
-      <w:r>
-        <w:rPr>
-          <w:rFonts w:ascii="Arial" w:hAnsi="Arial" w:cs="Arial"/>
-          <w:sz w:val="24"/>
-          <w:szCs w:val="24"/>
-          <w:lang w:val="en-US"/>
-        </w:rPr>
-        <w:t xml:space="preserve"> </w:t>
-      </w:r>
-      <w:proofErr w:type="spellStart"/>
-      <w:r>
-        <w:rPr>
-          <w:rFonts w:ascii="Arial" w:hAnsi="Arial" w:cs="Arial"/>
-          <w:sz w:val="24"/>
-          <w:szCs w:val="24"/>
-          <w:lang w:val="en-US"/>
-        </w:rPr>
-        <w:t>voor</w:t>
-      </w:r>
-      <w:proofErr w:type="spellEnd"/>
-      <w:r>
-        <w:rPr>
-          <w:rFonts w:ascii="Arial" w:hAnsi="Arial" w:cs="Arial"/>
-          <w:sz w:val="24"/>
-          <w:szCs w:val="24"/>
-          <w:lang w:val="en-US"/>
-        </w:rPr>
-        <w:t xml:space="preserve"> de game.</w:t>
+        <w:t xml:space="preserve"> af wil hebben voor de game.</w:t>
       </w:r>
     </w:p>
     <w:p>

</xml_diff>